<commit_message>
Add function to insert practical training in time table 	-Add inserting practical training hours in time tables 	-Add deleting mark about practical training in time tables
</commit_message>
<xml_diff>
--- a/examples/RPD.docx
+++ b/examples/RPD.docx
@@ -1832,7 +1832,7 @@
                 <w:szCs w:val="28"/>
                 <w:shd w:fill="auto" w:val="clear"/>
               </w:rPr>
-              <w:t xml:space="preserve">Результаты обучения, характеризующие </w:t>
+              <w:t>Результаты обучения, характеризующие</w:t>
             </w:r>
           </w:p>
           <w:p>
@@ -1915,7 +1915,7 @@
                 <w:szCs w:val="28"/>
                 <w:shd w:fill="auto" w:val="clear"/>
               </w:rPr>
-              <w:t xml:space="preserve">знать </w:t>
+              <w:t>знать</w:t>
             </w:r>
           </w:p>
         </w:tc>
@@ -1980,7 +1980,7 @@
                 <w:szCs w:val="28"/>
                 <w:shd w:fill="auto" w:val="clear"/>
               </w:rPr>
-              <w:t xml:space="preserve">уметь </w:t>
+              <w:t>уметь</w:t>
             </w:r>
           </w:p>
         </w:tc>
@@ -2045,7 +2045,7 @@
                 <w:szCs w:val="28"/>
                 <w:shd w:fill="auto" w:val="clear"/>
               </w:rPr>
-              <w:t xml:space="preserve">владеть </w:t>
+              <w:t>владеть</w:t>
             </w:r>
           </w:p>
         </w:tc>
@@ -2108,7 +2108,7 @@
                 <w:szCs w:val="28"/>
                 <w:shd w:fill="auto" w:val="clear"/>
               </w:rPr>
-              <w:t xml:space="preserve">знать </w:t>
+              <w:t>знать</w:t>
             </w:r>
           </w:p>
         </w:tc>
@@ -2173,7 +2173,7 @@
                 <w:szCs w:val="28"/>
                 <w:shd w:fill="auto" w:val="clear"/>
               </w:rPr>
-              <w:t xml:space="preserve">уметь </w:t>
+              <w:t>уметь</w:t>
             </w:r>
           </w:p>
         </w:tc>
@@ -2237,7 +2237,7 @@
                 <w:szCs w:val="28"/>
                 <w:shd w:fill="auto" w:val="clear"/>
               </w:rPr>
-              <w:t xml:space="preserve">владеть </w:t>
+              <w:t>владеть</w:t>
             </w:r>
           </w:p>
         </w:tc>
@@ -2300,7 +2300,7 @@
                 <w:szCs w:val="28"/>
                 <w:shd w:fill="auto" w:val="clear"/>
               </w:rPr>
-              <w:t xml:space="preserve">знать </w:t>
+              <w:t>знать</w:t>
             </w:r>
           </w:p>
         </w:tc>
@@ -2365,7 +2365,7 @@
                 <w:szCs w:val="28"/>
                 <w:shd w:fill="auto" w:val="clear"/>
               </w:rPr>
-              <w:t xml:space="preserve">уметь </w:t>
+              <w:t>уметь</w:t>
             </w:r>
           </w:p>
         </w:tc>
@@ -2429,7 +2429,7 @@
                 <w:szCs w:val="28"/>
                 <w:shd w:fill="auto" w:val="clear"/>
               </w:rPr>
-              <w:t xml:space="preserve">владеть </w:t>
+              <w:t>владеть</w:t>
             </w:r>
           </w:p>
         </w:tc>
@@ -2490,7 +2490,7 @@
                 <w:szCs w:val="28"/>
                 <w:shd w:fill="auto" w:val="clear"/>
               </w:rPr>
-              <w:t xml:space="preserve">знать </w:t>
+              <w:t>знать</w:t>
             </w:r>
           </w:p>
         </w:tc>
@@ -2553,7 +2553,7 @@
                 <w:szCs w:val="28"/>
                 <w:shd w:fill="auto" w:val="clear"/>
               </w:rPr>
-              <w:t xml:space="preserve">уметь </w:t>
+              <w:t>уметь</w:t>
             </w:r>
           </w:p>
         </w:tc>
@@ -2615,7 +2615,7 @@
                 <w:szCs w:val="28"/>
                 <w:shd w:fill="auto" w:val="clear"/>
               </w:rPr>
-              <w:t xml:space="preserve">владеть </w:t>
+              <w:t>владеть</w:t>
             </w:r>
           </w:p>
         </w:tc>
@@ -3450,26 +3450,7 @@
                 <w:szCs w:val="28"/>
                 <w:shd w:fill="auto" w:val="clear"/>
               </w:rPr>
-              <w:t xml:space="preserve">Практические занятия (ПЗ), </w:t>
-            </w:r>
-          </w:p>
-          <w:p>
-            <w:pPr>
-              <w:pStyle w:val="Style33"/>
-              <w:widowControl w:val="false"/>
-              <w:rPr>
-                <w:highlight w:val="none"/>
-                <w:shd w:fill="auto" w:val="clear"/>
-              </w:rPr>
-            </w:pPr>
-            <w:r>
-              <w:rPr>
-                <w:color w:val="000000"/>
-                <w:sz w:val="28"/>
-                <w:szCs w:val="28"/>
-                <w:shd w:fill="auto" w:val="clear"/>
-              </w:rPr>
-              <w:t xml:space="preserve">в том числе в форме практической подготовки </w:t>
+              <w:t>Практические занятия (ПЗ)</w:t>
             </w:r>
           </w:p>
         </w:tc>
@@ -3569,7 +3550,7 @@
                 <w:szCs w:val="28"/>
                 <w:shd w:fill="auto" w:val="clear"/>
               </w:rPr>
-              <w:t xml:space="preserve">Лабораторные работы (ЛР), </w:t>
+              <w:t>Лабораторные работы (ЛР)</w:t>
             </w:r>
           </w:p>
           <w:p>
@@ -3588,7 +3569,16 @@
                 <w:szCs w:val="28"/>
                 <w:shd w:fill="auto" w:val="clear"/>
               </w:rPr>
-              <w:t xml:space="preserve">в том числе в форме практической подготовки </w:t>
+              <w:t>practForm</w:t>
+            </w:r>
+            <w:r>
+              <w:rPr>
+                <w:color w:val="000000"/>
+                <w:sz w:val="28"/>
+                <w:szCs w:val="28"/>
+                <w:shd w:fill="auto" w:val="clear"/>
+              </w:rPr>
+              <w:t>в том числе в форме практической подготовки</w:t>
             </w:r>
           </w:p>
         </w:tc>
@@ -3796,7 +3786,7 @@
                 <w:szCs w:val="28"/>
                 <w:shd w:fill="auto" w:val="clear"/>
               </w:rPr>
-              <w:t xml:space="preserve">Курсовой проект (работа) </w:t>
+              <w:t>Курсовой проект (работа)</w:t>
             </w:r>
           </w:p>
         </w:tc>
@@ -3896,7 +3886,7 @@
                 <w:szCs w:val="28"/>
                 <w:shd w:fill="auto" w:val="clear"/>
               </w:rPr>
-              <w:t xml:space="preserve">Контрольная работа </w:t>
+              <w:t>Контрольная работа</w:t>
             </w:r>
           </w:p>
         </w:tc>
@@ -3995,7 +3985,7 @@
                 <w:szCs w:val="28"/>
                 <w:shd w:fill="auto" w:val="clear"/>
               </w:rPr>
-              <w:t xml:space="preserve">Вид промежуточной аттестации </w:t>
+              <w:t>Вид промежуточной аттестации</w:t>
             </w:r>
           </w:p>
         </w:tc>
@@ -5020,26 +5010,7 @@
                 <w:szCs w:val="28"/>
                 <w:shd w:fill="auto" w:val="clear"/>
               </w:rPr>
-              <w:t xml:space="preserve">Практические занятия (ПЗ), </w:t>
-            </w:r>
-          </w:p>
-          <w:p>
-            <w:pPr>
-              <w:pStyle w:val="Style33"/>
-              <w:widowControl w:val="false"/>
-              <w:rPr>
-                <w:highlight w:val="none"/>
-                <w:shd w:fill="auto" w:val="clear"/>
-              </w:rPr>
-            </w:pPr>
-            <w:r>
-              <w:rPr>
-                <w:color w:val="000000"/>
-                <w:sz w:val="28"/>
-                <w:szCs w:val="28"/>
-                <w:shd w:fill="auto" w:val="clear"/>
-              </w:rPr>
-              <w:t xml:space="preserve">в том числе в форме практической подготовки </w:t>
+              <w:t>Практические занятия (ПЗ)</w:t>
             </w:r>
           </w:p>
         </w:tc>
@@ -5175,7 +5146,7 @@
                 <w:szCs w:val="28"/>
                 <w:shd w:fill="auto" w:val="clear"/>
               </w:rPr>
-              <w:t xml:space="preserve">Лабораторные работы (ЛР), </w:t>
+              <w:t>Лабораторные работы (ЛР)</w:t>
             </w:r>
           </w:p>
           <w:p>
@@ -5194,7 +5165,16 @@
                 <w:szCs w:val="28"/>
                 <w:shd w:fill="auto" w:val="clear"/>
               </w:rPr>
-              <w:t xml:space="preserve">в том числе в форме практической подготовки </w:t>
+              <w:t>practForm</w:t>
+            </w:r>
+            <w:r>
+              <w:rPr>
+                <w:color w:val="000000"/>
+                <w:sz w:val="28"/>
+                <w:szCs w:val="28"/>
+                <w:shd w:fill="auto" w:val="clear"/>
+              </w:rPr>
+              <w:t>в том числе в форме практической подготовки</w:t>
             </w:r>
           </w:p>
         </w:tc>
@@ -5477,7 +5457,7 @@
                 <w:szCs w:val="28"/>
                 <w:shd w:fill="auto" w:val="clear"/>
               </w:rPr>
-              <w:t xml:space="preserve">Курсовой проект (работа) </w:t>
+              <w:t>Курсовой проект (работа)</w:t>
             </w:r>
           </w:p>
         </w:tc>
@@ -5613,7 +5593,7 @@
                 <w:szCs w:val="28"/>
                 <w:shd w:fill="auto" w:val="clear"/>
               </w:rPr>
-              <w:t xml:space="preserve">Контрольная работа </w:t>
+              <w:t>Контрольная работа</w:t>
             </w:r>
           </w:p>
         </w:tc>
@@ -5748,7 +5728,7 @@
                 <w:szCs w:val="28"/>
                 <w:shd w:fill="auto" w:val="clear"/>
               </w:rPr>
-              <w:t xml:space="preserve">Вид промежуточной аттестации </w:t>
+              <w:t>Вид промежуточной аттестации</w:t>
             </w:r>
           </w:p>
         </w:tc>
@@ -7014,26 +6994,7 @@
                 <w:szCs w:val="28"/>
                 <w:shd w:fill="auto" w:val="clear"/>
               </w:rPr>
-              <w:t xml:space="preserve">Практические занятия (ПЗ), </w:t>
-            </w:r>
-          </w:p>
-          <w:p>
-            <w:pPr>
-              <w:pStyle w:val="Style33"/>
-              <w:widowControl w:val="false"/>
-              <w:rPr>
-                <w:highlight w:val="none"/>
-                <w:shd w:fill="auto" w:val="clear"/>
-              </w:rPr>
-            </w:pPr>
-            <w:r>
-              <w:rPr>
-                <w:color w:val="000000"/>
-                <w:sz w:val="28"/>
-                <w:szCs w:val="28"/>
-                <w:shd w:fill="auto" w:val="clear"/>
-              </w:rPr>
-              <w:t xml:space="preserve">в том числе в форме практической подготовки </w:t>
+              <w:t>Практические занятия (ПЗ)</w:t>
             </w:r>
           </w:p>
         </w:tc>
@@ -7203,7 +7164,7 @@
                 <w:szCs w:val="28"/>
                 <w:shd w:fill="auto" w:val="clear"/>
               </w:rPr>
-              <w:t xml:space="preserve">Лабораторные работы (ЛР), </w:t>
+              <w:t>Лабораторные работы (ЛР)</w:t>
             </w:r>
           </w:p>
           <w:p>
@@ -7222,7 +7183,16 @@
                 <w:szCs w:val="28"/>
                 <w:shd w:fill="auto" w:val="clear"/>
               </w:rPr>
-              <w:t xml:space="preserve">в том числе в форме практической подготовки </w:t>
+              <w:t>practForm</w:t>
+            </w:r>
+            <w:r>
+              <w:rPr>
+                <w:color w:val="000000"/>
+                <w:sz w:val="28"/>
+                <w:szCs w:val="28"/>
+                <w:shd w:fill="auto" w:val="clear"/>
+              </w:rPr>
+              <w:t>в том числе в форме практической подготовки</w:t>
             </w:r>
           </w:p>
         </w:tc>
@@ -7576,7 +7546,7 @@
                 <w:szCs w:val="28"/>
                 <w:shd w:fill="auto" w:val="clear"/>
               </w:rPr>
-              <w:t xml:space="preserve">Курсовой проект (работа) </w:t>
+              <w:t>Курсовой проект (работа)</w:t>
             </w:r>
           </w:p>
         </w:tc>
@@ -7746,7 +7716,7 @@
                 <w:szCs w:val="28"/>
                 <w:shd w:fill="auto" w:val="clear"/>
               </w:rPr>
-              <w:t xml:space="preserve">Контрольная работа </w:t>
+              <w:t>Контрольная работа</w:t>
             </w:r>
           </w:p>
         </w:tc>
@@ -7915,7 +7885,7 @@
                 <w:szCs w:val="28"/>
                 <w:shd w:fill="auto" w:val="clear"/>
               </w:rPr>
-              <w:t xml:space="preserve">Вид промежуточной аттестации </w:t>
+              <w:t>Вид промежуточной аттестации</w:t>
             </w:r>
           </w:p>
         </w:tc>
@@ -9422,26 +9392,7 @@
                 <w:szCs w:val="28"/>
                 <w:shd w:fill="auto" w:val="clear"/>
               </w:rPr>
-              <w:t xml:space="preserve">Практические занятия (ПЗ), </w:t>
-            </w:r>
-          </w:p>
-          <w:p>
-            <w:pPr>
-              <w:pStyle w:val="Style33"/>
-              <w:widowControl w:val="false"/>
-              <w:rPr>
-                <w:highlight w:val="none"/>
-                <w:shd w:fill="auto" w:val="clear"/>
-              </w:rPr>
-            </w:pPr>
-            <w:r>
-              <w:rPr>
-                <w:color w:val="000000"/>
-                <w:sz w:val="28"/>
-                <w:szCs w:val="28"/>
-                <w:shd w:fill="auto" w:val="clear"/>
-              </w:rPr>
-              <w:t xml:space="preserve">в том числе в форме практической подготовки </w:t>
+              <w:t>Практические занятия (ПЗ)</w:t>
             </w:r>
           </w:p>
         </w:tc>
@@ -9645,7 +9596,7 @@
                 <w:szCs w:val="28"/>
                 <w:shd w:fill="auto" w:val="clear"/>
               </w:rPr>
-              <w:t xml:space="preserve">Лабораторные работы (ЛР), </w:t>
+              <w:t>Лабораторные работы (ЛР)</w:t>
             </w:r>
           </w:p>
           <w:p>
@@ -9664,7 +9615,16 @@
                 <w:szCs w:val="28"/>
                 <w:shd w:fill="auto" w:val="clear"/>
               </w:rPr>
-              <w:t xml:space="preserve">в том числе в форме практической подготовки </w:t>
+              <w:t>practForm</w:t>
+            </w:r>
+            <w:r>
+              <w:rPr>
+                <w:color w:val="000000"/>
+                <w:sz w:val="28"/>
+                <w:szCs w:val="28"/>
+                <w:shd w:fill="auto" w:val="clear"/>
+              </w:rPr>
+              <w:t>в том числе в форме практической подготовки</w:t>
             </w:r>
           </w:p>
         </w:tc>
@@ -10089,7 +10049,7 @@
                 <w:szCs w:val="28"/>
                 <w:shd w:fill="auto" w:val="clear"/>
               </w:rPr>
-              <w:t xml:space="preserve">Курсовой проект (работа) </w:t>
+              <w:t>Курсовой проект (работа)</w:t>
             </w:r>
           </w:p>
         </w:tc>
@@ -10293,7 +10253,7 @@
                 <w:szCs w:val="28"/>
                 <w:shd w:fill="auto" w:val="clear"/>
               </w:rPr>
-              <w:t xml:space="preserve">Контрольная работа </w:t>
+              <w:t>Контрольная работа</w:t>
             </w:r>
           </w:p>
         </w:tc>
@@ -10496,7 +10456,7 @@
                 <w:szCs w:val="28"/>
                 <w:shd w:fill="auto" w:val="clear"/>
               </w:rPr>
-              <w:t xml:space="preserve">Вид промежуточной аттестации </w:t>
+              <w:t>Вид промежуточной аттестации</w:t>
             </w:r>
           </w:p>
         </w:tc>
@@ -11752,26 +11712,7 @@
                 <w:szCs w:val="28"/>
                 <w:shd w:fill="auto" w:val="clear"/>
               </w:rPr>
-              <w:t xml:space="preserve">Практические занятия (ПЗ), </w:t>
-            </w:r>
-          </w:p>
-          <w:p>
-            <w:pPr>
-              <w:pStyle w:val="Style33"/>
-              <w:widowControl w:val="false"/>
-              <w:rPr>
-                <w:highlight w:val="none"/>
-                <w:shd w:fill="auto" w:val="clear"/>
-              </w:rPr>
-            </w:pPr>
-            <w:r>
-              <w:rPr>
-                <w:color w:val="000000"/>
-                <w:sz w:val="28"/>
-                <w:szCs w:val="28"/>
-                <w:shd w:fill="auto" w:val="clear"/>
-              </w:rPr>
-              <w:t xml:space="preserve">в том числе в форме практической подготовки </w:t>
+              <w:t>Практические занятия (ПЗ)</w:t>
             </w:r>
           </w:p>
         </w:tc>
@@ -11871,7 +11812,7 @@
                 <w:szCs w:val="28"/>
                 <w:shd w:fill="auto" w:val="clear"/>
               </w:rPr>
-              <w:t xml:space="preserve">Лабораторные работы (ЛР), </w:t>
+              <w:t>Лабораторные работы (ЛР)</w:t>
             </w:r>
           </w:p>
           <w:p>
@@ -11890,7 +11831,16 @@
                 <w:szCs w:val="28"/>
                 <w:shd w:fill="auto" w:val="clear"/>
               </w:rPr>
-              <w:t xml:space="preserve">в том числе в форме практической подготовки </w:t>
+              <w:t>practForm</w:t>
+            </w:r>
+            <w:r>
+              <w:rPr>
+                <w:color w:val="000000"/>
+                <w:sz w:val="28"/>
+                <w:szCs w:val="28"/>
+                <w:shd w:fill="auto" w:val="clear"/>
+              </w:rPr>
+              <w:t>в том числе в форме практической подготовки</w:t>
             </w:r>
           </w:p>
         </w:tc>
@@ -12098,7 +12048,7 @@
                 <w:szCs w:val="28"/>
                 <w:shd w:fill="auto" w:val="clear"/>
               </w:rPr>
-              <w:t xml:space="preserve">Курсовой проект (работа) </w:t>
+              <w:t>Курсовой проект (работа)</w:t>
             </w:r>
           </w:p>
         </w:tc>
@@ -12198,7 +12148,7 @@
                 <w:szCs w:val="28"/>
                 <w:shd w:fill="auto" w:val="clear"/>
               </w:rPr>
-              <w:t xml:space="preserve">Контрольная работа </w:t>
+              <w:t>Контрольная работа</w:t>
             </w:r>
           </w:p>
         </w:tc>
@@ -12297,7 +12247,7 @@
                 <w:szCs w:val="28"/>
                 <w:shd w:fill="auto" w:val="clear"/>
               </w:rPr>
-              <w:t xml:space="preserve">Вид промежуточной аттестации </w:t>
+              <w:t>Вид промежуточной аттестации</w:t>
             </w:r>
           </w:p>
         </w:tc>
@@ -13322,26 +13272,7 @@
                 <w:szCs w:val="28"/>
                 <w:shd w:fill="auto" w:val="clear"/>
               </w:rPr>
-              <w:t xml:space="preserve">Практические занятия (ПЗ), </w:t>
-            </w:r>
-          </w:p>
-          <w:p>
-            <w:pPr>
-              <w:pStyle w:val="Style33"/>
-              <w:widowControl w:val="false"/>
-              <w:rPr>
-                <w:highlight w:val="none"/>
-                <w:shd w:fill="auto" w:val="clear"/>
-              </w:rPr>
-            </w:pPr>
-            <w:r>
-              <w:rPr>
-                <w:color w:val="000000"/>
-                <w:sz w:val="28"/>
-                <w:szCs w:val="28"/>
-                <w:shd w:fill="auto" w:val="clear"/>
-              </w:rPr>
-              <w:t xml:space="preserve">в том числе в форме практической подготовки </w:t>
+              <w:t>Практические занятия (ПЗ)</w:t>
             </w:r>
           </w:p>
         </w:tc>
@@ -13477,7 +13408,7 @@
                 <w:szCs w:val="28"/>
                 <w:shd w:fill="auto" w:val="clear"/>
               </w:rPr>
-              <w:t xml:space="preserve">Лабораторные работы (ЛР), </w:t>
+              <w:t>Лабораторные работы (ЛР)</w:t>
             </w:r>
           </w:p>
           <w:p>
@@ -13496,7 +13427,16 @@
                 <w:szCs w:val="28"/>
                 <w:shd w:fill="auto" w:val="clear"/>
               </w:rPr>
-              <w:t xml:space="preserve">в том числе в форме практической подготовки </w:t>
+              <w:t>practForm</w:t>
+            </w:r>
+            <w:r>
+              <w:rPr>
+                <w:color w:val="000000"/>
+                <w:sz w:val="28"/>
+                <w:szCs w:val="28"/>
+                <w:shd w:fill="auto" w:val="clear"/>
+              </w:rPr>
+              <w:t>в том числе в форме практической подготовки</w:t>
             </w:r>
           </w:p>
         </w:tc>
@@ -13779,7 +13719,7 @@
                 <w:szCs w:val="28"/>
                 <w:shd w:fill="auto" w:val="clear"/>
               </w:rPr>
-              <w:t xml:space="preserve">Курсовой проект (работа) </w:t>
+              <w:t>Курсовой проект (работа)</w:t>
             </w:r>
           </w:p>
         </w:tc>
@@ -13915,7 +13855,7 @@
                 <w:szCs w:val="28"/>
                 <w:shd w:fill="auto" w:val="clear"/>
               </w:rPr>
-              <w:t xml:space="preserve">Контрольная работа </w:t>
+              <w:t>Контрольная работа</w:t>
             </w:r>
           </w:p>
         </w:tc>
@@ -14050,7 +13990,7 @@
                 <w:szCs w:val="28"/>
                 <w:shd w:fill="auto" w:val="clear"/>
               </w:rPr>
-              <w:t xml:space="preserve">Вид промежуточной аттестации </w:t>
+              <w:t>Вид промежуточной аттестации</w:t>
             </w:r>
           </w:p>
         </w:tc>
@@ -15316,26 +15256,7 @@
                 <w:szCs w:val="28"/>
                 <w:shd w:fill="auto" w:val="clear"/>
               </w:rPr>
-              <w:t xml:space="preserve">Практические занятия (ПЗ), </w:t>
-            </w:r>
-          </w:p>
-          <w:p>
-            <w:pPr>
-              <w:pStyle w:val="Style33"/>
-              <w:widowControl w:val="false"/>
-              <w:rPr>
-                <w:highlight w:val="none"/>
-                <w:shd w:fill="auto" w:val="clear"/>
-              </w:rPr>
-            </w:pPr>
-            <w:r>
-              <w:rPr>
-                <w:color w:val="000000"/>
-                <w:sz w:val="28"/>
-                <w:szCs w:val="28"/>
-                <w:shd w:fill="auto" w:val="clear"/>
-              </w:rPr>
-              <w:t xml:space="preserve">в том числе в форме практической подготовки </w:t>
+              <w:t>Практические занятия (ПЗ)</w:t>
             </w:r>
           </w:p>
         </w:tc>
@@ -15505,7 +15426,7 @@
                 <w:szCs w:val="28"/>
                 <w:shd w:fill="auto" w:val="clear"/>
               </w:rPr>
-              <w:t xml:space="preserve">Лабораторные работы (ЛР), </w:t>
+              <w:t>Лабораторные работы (ЛР)</w:t>
             </w:r>
           </w:p>
           <w:p>
@@ -15524,7 +15445,16 @@
                 <w:szCs w:val="28"/>
                 <w:shd w:fill="auto" w:val="clear"/>
               </w:rPr>
-              <w:t xml:space="preserve">в том числе в форме практической подготовки </w:t>
+              <w:t>practForm</w:t>
+            </w:r>
+            <w:r>
+              <w:rPr>
+                <w:color w:val="000000"/>
+                <w:sz w:val="28"/>
+                <w:szCs w:val="28"/>
+                <w:shd w:fill="auto" w:val="clear"/>
+              </w:rPr>
+              <w:t>в том числе в форме практической подготовки</w:t>
             </w:r>
           </w:p>
         </w:tc>
@@ -15878,7 +15808,7 @@
                 <w:szCs w:val="28"/>
                 <w:shd w:fill="auto" w:val="clear"/>
               </w:rPr>
-              <w:t xml:space="preserve">Курсовой проект (работа) </w:t>
+              <w:t>Курсовой проект (работа)</w:t>
             </w:r>
           </w:p>
         </w:tc>
@@ -16048,7 +15978,7 @@
                 <w:szCs w:val="28"/>
                 <w:shd w:fill="auto" w:val="clear"/>
               </w:rPr>
-              <w:t xml:space="preserve">Контрольная работа </w:t>
+              <w:t>Контрольная работа</w:t>
             </w:r>
           </w:p>
         </w:tc>
@@ -16217,7 +16147,7 @@
                 <w:szCs w:val="28"/>
                 <w:shd w:fill="auto" w:val="clear"/>
               </w:rPr>
-              <w:t xml:space="preserve">Вид промежуточной аттестации </w:t>
+              <w:t>Вид промежуточной аттестации</w:t>
             </w:r>
           </w:p>
         </w:tc>
@@ -17724,26 +17654,7 @@
                 <w:szCs w:val="28"/>
                 <w:shd w:fill="auto" w:val="clear"/>
               </w:rPr>
-              <w:t xml:space="preserve">Практические занятия (ПЗ), </w:t>
-            </w:r>
-          </w:p>
-          <w:p>
-            <w:pPr>
-              <w:pStyle w:val="Style33"/>
-              <w:widowControl w:val="false"/>
-              <w:rPr>
-                <w:highlight w:val="none"/>
-                <w:shd w:fill="auto" w:val="clear"/>
-              </w:rPr>
-            </w:pPr>
-            <w:r>
-              <w:rPr>
-                <w:color w:val="000000"/>
-                <w:sz w:val="28"/>
-                <w:szCs w:val="28"/>
-                <w:shd w:fill="auto" w:val="clear"/>
-              </w:rPr>
-              <w:t xml:space="preserve">в том числе в форме практической подготовки </w:t>
+              <w:t>Практические занятия (ПЗ)</w:t>
             </w:r>
           </w:p>
         </w:tc>
@@ -17947,7 +17858,7 @@
                 <w:szCs w:val="28"/>
                 <w:shd w:fill="auto" w:val="clear"/>
               </w:rPr>
-              <w:t xml:space="preserve">Лабораторные работы (ЛР), </w:t>
+              <w:t>Лабораторные работы (ЛР)</w:t>
             </w:r>
           </w:p>
           <w:p>
@@ -17966,7 +17877,16 @@
                 <w:szCs w:val="28"/>
                 <w:shd w:fill="auto" w:val="clear"/>
               </w:rPr>
-              <w:t xml:space="preserve">в том числе в форме практической подготовки </w:t>
+              <w:t>practForm</w:t>
+            </w:r>
+            <w:r>
+              <w:rPr>
+                <w:color w:val="000000"/>
+                <w:sz w:val="28"/>
+                <w:szCs w:val="28"/>
+                <w:shd w:fill="auto" w:val="clear"/>
+              </w:rPr>
+              <w:t>в том числе в форме практической подготовки</w:t>
             </w:r>
           </w:p>
         </w:tc>
@@ -18391,7 +18311,7 @@
                 <w:szCs w:val="28"/>
                 <w:shd w:fill="auto" w:val="clear"/>
               </w:rPr>
-              <w:t xml:space="preserve">Курсовой проект (работа) </w:t>
+              <w:t>Курсовой проект (работа)</w:t>
             </w:r>
           </w:p>
         </w:tc>
@@ -18595,7 +18515,7 @@
                 <w:szCs w:val="28"/>
                 <w:shd w:fill="auto" w:val="clear"/>
               </w:rPr>
-              <w:t xml:space="preserve">Контрольная работа </w:t>
+              <w:t>Контрольная работа</w:t>
             </w:r>
           </w:p>
         </w:tc>
@@ -18798,7 +18718,7 @@
                 <w:szCs w:val="28"/>
                 <w:shd w:fill="auto" w:val="clear"/>
               </w:rPr>
-              <w:t xml:space="preserve">Вид промежуточной аттестации </w:t>
+              <w:t>Вид промежуточной аттестации</w:t>
             </w:r>
           </w:p>
         </w:tc>
@@ -19553,10 +19473,10 @@
         <w:gridCol w:w="1983"/>
         <w:gridCol w:w="3570"/>
         <w:gridCol w:w="693"/>
-        <w:gridCol w:w="736"/>
+        <w:gridCol w:w="738"/>
         <w:gridCol w:w="712"/>
         <w:gridCol w:w="710"/>
-        <w:gridCol w:w="807"/>
+        <w:gridCol w:w="805"/>
       </w:tblGrid>
       <w:tr>
         <w:trPr/>
@@ -19690,7 +19610,7 @@
         </w:tc>
         <w:tc>
           <w:tcPr>
-            <w:tcW w:w="736" w:type="dxa"/>
+            <w:tcW w:w="738" w:type="dxa"/>
             <w:tcBorders>
               <w:top w:val="single" w:sz="4" w:space="0" w:color="000000"/>
               <w:left w:val="single" w:sz="4" w:space="0" w:color="000000"/>
@@ -19780,7 +19700,7 @@
         </w:tc>
         <w:tc>
           <w:tcPr>
-            <w:tcW w:w="807" w:type="dxa"/>
+            <w:tcW w:w="805" w:type="dxa"/>
             <w:tcBorders>
               <w:top w:val="single" w:sz="4" w:space="0" w:color="000000"/>
               <w:left w:val="single" w:sz="4" w:space="0" w:color="000000"/>
@@ -19982,7 +19902,7 @@
         </w:tc>
         <w:tc>
           <w:tcPr>
-            <w:tcW w:w="736" w:type="dxa"/>
+            <w:tcW w:w="738" w:type="dxa"/>
             <w:tcBorders>
               <w:top w:val="single" w:sz="4" w:space="0" w:color="000000"/>
               <w:left w:val="single" w:sz="4" w:space="0" w:color="000000"/>
@@ -20086,7 +20006,7 @@
         </w:tc>
         <w:tc>
           <w:tcPr>
-            <w:tcW w:w="807" w:type="dxa"/>
+            <w:tcW w:w="805" w:type="dxa"/>
             <w:tcBorders>
               <w:top w:val="single" w:sz="4" w:space="0" w:color="000000"/>
               <w:left w:val="single" w:sz="4" w:space="0" w:color="000000"/>
@@ -20278,7 +20198,7 @@
         </w:tc>
         <w:tc>
           <w:tcPr>
-            <w:tcW w:w="736" w:type="dxa"/>
+            <w:tcW w:w="738" w:type="dxa"/>
             <w:tcBorders>
               <w:top w:val="single" w:sz="4" w:space="0" w:color="000000"/>
               <w:left w:val="single" w:sz="4" w:space="0" w:color="000000"/>
@@ -20382,7 +20302,7 @@
         </w:tc>
         <w:tc>
           <w:tcPr>
-            <w:tcW w:w="807" w:type="dxa"/>
+            <w:tcW w:w="805" w:type="dxa"/>
             <w:tcBorders>
               <w:top w:val="single" w:sz="4" w:space="0" w:color="000000"/>
               <w:left w:val="single" w:sz="4" w:space="0" w:color="000000"/>
@@ -20486,7 +20406,7 @@
         </w:tc>
         <w:tc>
           <w:tcPr>
-            <w:tcW w:w="736" w:type="dxa"/>
+            <w:tcW w:w="738" w:type="dxa"/>
             <w:tcBorders>
               <w:top w:val="single" w:sz="4" w:space="0" w:color="000000"/>
               <w:left w:val="single" w:sz="4" w:space="0" w:color="000000"/>
@@ -20594,7 +20514,7 @@
         </w:tc>
         <w:tc>
           <w:tcPr>
-            <w:tcW w:w="807" w:type="dxa"/>
+            <w:tcW w:w="805" w:type="dxa"/>
             <w:tcBorders>
               <w:top w:val="single" w:sz="4" w:space="0" w:color="000000"/>
               <w:left w:val="single" w:sz="4" w:space="0" w:color="000000"/>
@@ -20671,28 +20591,7 @@
           <w:szCs w:val="28"/>
           <w:shd w:fill="auto" w:val="clear"/>
         </w:rPr>
-        <w:t>allTimeTableZзаочная форма обучения (</w:t>
-      </w:r>
-      <w:r>
-        <w:rPr>
-          <w:b/>
-          <w:bCs/>
-          <w:i/>
-          <w:sz w:val="28"/>
-          <w:szCs w:val="28"/>
-          <w:shd w:fill="auto" w:val="clear"/>
-        </w:rPr>
-        <w:t>при наличии</w:t>
-      </w:r>
-      <w:r>
-        <w:rPr>
-          <w:b/>
-          <w:bCs/>
-          <w:sz w:val="28"/>
-          <w:szCs w:val="28"/>
-          <w:shd w:fill="auto" w:val="clear"/>
-        </w:rPr>
-        <w:t>)</w:t>
+        <w:t>allTimeTableZзаочная форма обучения</w:t>
       </w:r>
     </w:p>
     <w:tbl>
@@ -20713,10 +20612,10 @@
         <w:gridCol w:w="1983"/>
         <w:gridCol w:w="3570"/>
         <w:gridCol w:w="693"/>
-        <w:gridCol w:w="736"/>
+        <w:gridCol w:w="738"/>
         <w:gridCol w:w="712"/>
         <w:gridCol w:w="710"/>
-        <w:gridCol w:w="807"/>
+        <w:gridCol w:w="805"/>
       </w:tblGrid>
       <w:tr>
         <w:trPr/>
@@ -20850,7 +20749,7 @@
         </w:tc>
         <w:tc>
           <w:tcPr>
-            <w:tcW w:w="736" w:type="dxa"/>
+            <w:tcW w:w="738" w:type="dxa"/>
             <w:tcBorders>
               <w:top w:val="single" w:sz="4" w:space="0" w:color="000000"/>
               <w:left w:val="single" w:sz="4" w:space="0" w:color="000000"/>
@@ -20940,7 +20839,7 @@
         </w:tc>
         <w:tc>
           <w:tcPr>
-            <w:tcW w:w="807" w:type="dxa"/>
+            <w:tcW w:w="805" w:type="dxa"/>
             <w:tcBorders>
               <w:top w:val="single" w:sz="4" w:space="0" w:color="000000"/>
               <w:left w:val="single" w:sz="4" w:space="0" w:color="000000"/>
@@ -21104,7 +21003,7 @@
         </w:tc>
         <w:tc>
           <w:tcPr>
-            <w:tcW w:w="736" w:type="dxa"/>
+            <w:tcW w:w="738" w:type="dxa"/>
             <w:tcBorders>
               <w:top w:val="single" w:sz="4" w:space="0" w:color="000000"/>
               <w:left w:val="single" w:sz="4" w:space="0" w:color="000000"/>
@@ -21203,7 +21102,7 @@
         </w:tc>
         <w:tc>
           <w:tcPr>
-            <w:tcW w:w="807" w:type="dxa"/>
+            <w:tcW w:w="805" w:type="dxa"/>
             <w:tcBorders>
               <w:top w:val="single" w:sz="4" w:space="0" w:color="000000"/>
               <w:left w:val="single" w:sz="4" w:space="0" w:color="000000"/>
@@ -21381,7 +21280,7 @@
         </w:tc>
         <w:tc>
           <w:tcPr>
-            <w:tcW w:w="736" w:type="dxa"/>
+            <w:tcW w:w="738" w:type="dxa"/>
             <w:tcBorders>
               <w:top w:val="single" w:sz="4" w:space="0" w:color="000000"/>
               <w:left w:val="single" w:sz="4" w:space="0" w:color="000000"/>
@@ -21480,7 +21379,7 @@
         </w:tc>
         <w:tc>
           <w:tcPr>
-            <w:tcW w:w="807" w:type="dxa"/>
+            <w:tcW w:w="805" w:type="dxa"/>
             <w:tcBorders>
               <w:top w:val="single" w:sz="4" w:space="0" w:color="000000"/>
               <w:left w:val="single" w:sz="4" w:space="0" w:color="000000"/>
@@ -21584,7 +21483,7 @@
         </w:tc>
         <w:tc>
           <w:tcPr>
-            <w:tcW w:w="736" w:type="dxa"/>
+            <w:tcW w:w="738" w:type="dxa"/>
             <w:tcBorders>
               <w:top w:val="single" w:sz="4" w:space="0" w:color="000000"/>
               <w:left w:val="single" w:sz="4" w:space="0" w:color="000000"/>
@@ -21692,7 +21591,7 @@
         </w:tc>
         <w:tc>
           <w:tcPr>
-            <w:tcW w:w="807" w:type="dxa"/>
+            <w:tcW w:w="805" w:type="dxa"/>
             <w:tcBorders>
               <w:top w:val="single" w:sz="4" w:space="0" w:color="000000"/>
               <w:left w:val="single" w:sz="4" w:space="0" w:color="000000"/>
@@ -21871,7 +21770,7 @@
                 <w:rFonts w:eastAsia="SimSun;宋体"/>
                 <w:shd w:fill="auto" w:val="clear"/>
               </w:rPr>
-              <w:t xml:space="preserve">Перечень выполняемых обучающимися </w:t>
+              <w:t>Перечень выполняемых обучающимися</w:t>
             </w:r>
           </w:p>
           <w:p>
@@ -21890,7 +21789,7 @@
                 <w:rFonts w:eastAsia="SimSun;宋体"/>
                 <w:shd w:fill="auto" w:val="clear"/>
               </w:rPr>
-              <w:t xml:space="preserve">отдельных элементов работ, </w:t>
+              <w:t>отдельных элементов работ,</w:t>
             </w:r>
           </w:p>
           <w:p>
@@ -22951,7 +22850,7 @@
                 <w:szCs w:val="16"/>
                 <w:shd w:fill="auto" w:val="clear"/>
               </w:rPr>
-              <w:t xml:space="preserve">Результаты обучения, характеризующие </w:t>
+              <w:t>Результаты обучения, характеризующие</w:t>
             </w:r>
           </w:p>
           <w:p>
@@ -25277,8 +25176,8 @@
         </w:tblCellMar>
       </w:tblPr>
       <w:tblGrid>
-        <w:gridCol w:w="1097"/>
-        <w:gridCol w:w="2022"/>
+        <w:gridCol w:w="1095"/>
+        <w:gridCol w:w="2024"/>
         <w:gridCol w:w="917"/>
         <w:gridCol w:w="1487"/>
         <w:gridCol w:w="1558"/>
@@ -25289,7 +25188,7 @@
         <w:trPr/>
         <w:tc>
           <w:tcPr>
-            <w:tcW w:w="1097" w:type="dxa"/>
+            <w:tcW w:w="1095" w:type="dxa"/>
             <w:tcBorders>
               <w:top w:val="single" w:sz="4" w:space="0" w:color="000000"/>
               <w:left w:val="single" w:sz="4" w:space="0" w:color="000000"/>
@@ -25321,7 +25220,7 @@
         </w:tc>
         <w:tc>
           <w:tcPr>
-            <w:tcW w:w="2022" w:type="dxa"/>
+            <w:tcW w:w="2024" w:type="dxa"/>
             <w:tcBorders>
               <w:top w:val="single" w:sz="4" w:space="0" w:color="000000"/>
               <w:left w:val="single" w:sz="4" w:space="0" w:color="000000"/>
@@ -25560,7 +25459,7 @@
         </w:trPr>
         <w:tc>
           <w:tcPr>
-            <w:tcW w:w="1097" w:type="dxa"/>
+            <w:tcW w:w="1095" w:type="dxa"/>
             <w:vMerge w:val="restart"/>
             <w:tcBorders>
               <w:top w:val="single" w:sz="4" w:space="0" w:color="000000"/>
@@ -25598,7 +25497,7 @@
         </w:tc>
         <w:tc>
           <w:tcPr>
-            <w:tcW w:w="2022" w:type="dxa"/>
+            <w:tcW w:w="2024" w:type="dxa"/>
             <w:tcBorders>
               <w:top w:val="single" w:sz="4" w:space="0" w:color="000000"/>
               <w:left w:val="single" w:sz="4" w:space="0" w:color="000000"/>
@@ -25822,7 +25721,7 @@
         <w:trPr/>
         <w:tc>
           <w:tcPr>
-            <w:tcW w:w="1097" w:type="dxa"/>
+            <w:tcW w:w="1095" w:type="dxa"/>
             <w:vMerge w:val="continue"/>
             <w:tcBorders>
               <w:top w:val="single" w:sz="4" w:space="0" w:color="000000"/>
@@ -25860,7 +25759,7 @@
         </w:tc>
         <w:tc>
           <w:tcPr>
-            <w:tcW w:w="2022" w:type="dxa"/>
+            <w:tcW w:w="2024" w:type="dxa"/>
             <w:tcBorders>
               <w:top w:val="single" w:sz="4" w:space="0" w:color="000000"/>
               <w:left w:val="single" w:sz="4" w:space="0" w:color="000000"/>
@@ -26062,7 +25961,7 @@
         </w:trPr>
         <w:tc>
           <w:tcPr>
-            <w:tcW w:w="1097" w:type="dxa"/>
+            <w:tcW w:w="1095" w:type="dxa"/>
             <w:vMerge w:val="continue"/>
             <w:tcBorders>
               <w:top w:val="single" w:sz="4" w:space="0" w:color="000000"/>
@@ -26100,7 +25999,7 @@
         </w:tc>
         <w:tc>
           <w:tcPr>
-            <w:tcW w:w="2022" w:type="dxa"/>
+            <w:tcW w:w="2024" w:type="dxa"/>
             <w:tcBorders>
               <w:top w:val="single" w:sz="4" w:space="0" w:color="000000"/>
               <w:left w:val="single" w:sz="4" w:space="0" w:color="000000"/>
@@ -26302,7 +26201,7 @@
         </w:trPr>
         <w:tc>
           <w:tcPr>
-            <w:tcW w:w="1097" w:type="dxa"/>
+            <w:tcW w:w="1095" w:type="dxa"/>
             <w:vMerge w:val="restart"/>
             <w:tcBorders>
               <w:top w:val="single" w:sz="4" w:space="0" w:color="000000"/>
@@ -26340,7 +26239,7 @@
         </w:tc>
         <w:tc>
           <w:tcPr>
-            <w:tcW w:w="2022" w:type="dxa"/>
+            <w:tcW w:w="2024" w:type="dxa"/>
             <w:tcBorders>
               <w:top w:val="single" w:sz="4" w:space="0" w:color="000000"/>
               <w:left w:val="single" w:sz="4" w:space="0" w:color="000000"/>
@@ -26542,7 +26441,7 @@
         </w:trPr>
         <w:tc>
           <w:tcPr>
-            <w:tcW w:w="1097" w:type="dxa"/>
+            <w:tcW w:w="1095" w:type="dxa"/>
             <w:vMerge w:val="continue"/>
             <w:tcBorders>
               <w:top w:val="single" w:sz="4" w:space="0" w:color="000000"/>
@@ -26580,7 +26479,7 @@
         </w:tc>
         <w:tc>
           <w:tcPr>
-            <w:tcW w:w="2022" w:type="dxa"/>
+            <w:tcW w:w="2024" w:type="dxa"/>
             <w:tcBorders>
               <w:top w:val="single" w:sz="4" w:space="0" w:color="000000"/>
               <w:left w:val="single" w:sz="4" w:space="0" w:color="000000"/>
@@ -26782,7 +26681,7 @@
         </w:trPr>
         <w:tc>
           <w:tcPr>
-            <w:tcW w:w="1097" w:type="dxa"/>
+            <w:tcW w:w="1095" w:type="dxa"/>
             <w:vMerge w:val="continue"/>
             <w:tcBorders>
               <w:top w:val="single" w:sz="4" w:space="0" w:color="000000"/>
@@ -26820,7 +26719,7 @@
         </w:tc>
         <w:tc>
           <w:tcPr>
-            <w:tcW w:w="2022" w:type="dxa"/>
+            <w:tcW w:w="2024" w:type="dxa"/>
             <w:tcBorders>
               <w:top w:val="single" w:sz="4" w:space="0" w:color="000000"/>
               <w:left w:val="single" w:sz="4" w:space="0" w:color="000000"/>
@@ -27022,7 +26921,7 @@
         </w:trPr>
         <w:tc>
           <w:tcPr>
-            <w:tcW w:w="1097" w:type="dxa"/>
+            <w:tcW w:w="1095" w:type="dxa"/>
             <w:vMerge w:val="restart"/>
             <w:tcBorders>
               <w:top w:val="single" w:sz="4" w:space="0" w:color="000000"/>
@@ -27060,7 +26959,7 @@
         </w:tc>
         <w:tc>
           <w:tcPr>
-            <w:tcW w:w="2022" w:type="dxa"/>
+            <w:tcW w:w="2024" w:type="dxa"/>
             <w:tcBorders>
               <w:top w:val="single" w:sz="4" w:space="0" w:color="000000"/>
               <w:left w:val="single" w:sz="4" w:space="0" w:color="000000"/>
@@ -27262,7 +27161,7 @@
         </w:trPr>
         <w:tc>
           <w:tcPr>
-            <w:tcW w:w="1097" w:type="dxa"/>
+            <w:tcW w:w="1095" w:type="dxa"/>
             <w:vMerge w:val="continue"/>
             <w:tcBorders>
               <w:top w:val="single" w:sz="4" w:space="0" w:color="000000"/>
@@ -27300,7 +27199,7 @@
         </w:tc>
         <w:tc>
           <w:tcPr>
-            <w:tcW w:w="2022" w:type="dxa"/>
+            <w:tcW w:w="2024" w:type="dxa"/>
             <w:tcBorders>
               <w:top w:val="single" w:sz="4" w:space="0" w:color="000000"/>
               <w:left w:val="single" w:sz="4" w:space="0" w:color="000000"/>
@@ -27502,7 +27401,7 @@
         </w:trPr>
         <w:tc>
           <w:tcPr>
-            <w:tcW w:w="1097" w:type="dxa"/>
+            <w:tcW w:w="1095" w:type="dxa"/>
             <w:vMerge w:val="continue"/>
             <w:tcBorders>
               <w:top w:val="single" w:sz="4" w:space="0" w:color="000000"/>
@@ -27540,7 +27439,7 @@
         </w:tc>
         <w:tc>
           <w:tcPr>
-            <w:tcW w:w="2022" w:type="dxa"/>
+            <w:tcW w:w="2024" w:type="dxa"/>
             <w:tcBorders>
               <w:top w:val="single" w:sz="4" w:space="0" w:color="000000"/>
               <w:left w:val="single" w:sz="4" w:space="0" w:color="000000"/>
@@ -27742,7 +27641,7 @@
         </w:trPr>
         <w:tc>
           <w:tcPr>
-            <w:tcW w:w="1097" w:type="dxa"/>
+            <w:tcW w:w="1095" w:type="dxa"/>
             <w:vMerge w:val="restart"/>
             <w:tcBorders>
               <w:left w:val="single" w:sz="4" w:space="0" w:color="000000"/>
@@ -27780,7 +27679,7 @@
         </w:tc>
         <w:tc>
           <w:tcPr>
-            <w:tcW w:w="2022" w:type="dxa"/>
+            <w:tcW w:w="2024" w:type="dxa"/>
             <w:tcBorders>
               <w:left w:val="single" w:sz="4" w:space="0" w:color="000000"/>
               <w:bottom w:val="single" w:sz="4" w:space="0" w:color="000000"/>
@@ -27976,7 +27875,7 @@
         </w:trPr>
         <w:tc>
           <w:tcPr>
-            <w:tcW w:w="1097" w:type="dxa"/>
+            <w:tcW w:w="1095" w:type="dxa"/>
             <w:vMerge w:val="continue"/>
             <w:tcBorders>
               <w:left w:val="single" w:sz="4" w:space="0" w:color="000000"/>
@@ -28011,7 +27910,7 @@
         </w:tc>
         <w:tc>
           <w:tcPr>
-            <w:tcW w:w="2022" w:type="dxa"/>
+            <w:tcW w:w="2024" w:type="dxa"/>
             <w:tcBorders>
               <w:left w:val="single" w:sz="4" w:space="0" w:color="000000"/>
               <w:bottom w:val="single" w:sz="4" w:space="0" w:color="000000"/>
@@ -28207,7 +28106,7 @@
         </w:trPr>
         <w:tc>
           <w:tcPr>
-            <w:tcW w:w="1097" w:type="dxa"/>
+            <w:tcW w:w="1095" w:type="dxa"/>
             <w:vMerge w:val="continue"/>
             <w:tcBorders>
               <w:left w:val="single" w:sz="4" w:space="0" w:color="000000"/>
@@ -28242,7 +28141,7 @@
         </w:tc>
         <w:tc>
           <w:tcPr>
-            <w:tcW w:w="2022" w:type="dxa"/>
+            <w:tcW w:w="2024" w:type="dxa"/>
             <w:tcBorders>
               <w:left w:val="single" w:sz="4" w:space="0" w:color="000000"/>
               <w:bottom w:val="single" w:sz="4" w:space="0" w:color="000000"/>
@@ -29810,7 +29709,7 @@
                 <w:iCs/>
                 <w:shd w:fill="auto" w:val="clear"/>
               </w:rPr>
-              <w:t xml:space="preserve">Написание конспекта лекций: кратко, схематично, последовательно фиксировать основные положения, выводы, формулировки, обобщения; помечать важные мысли, выделять ключевые слова, термины. Проверка терминов, понятий с помощью энциклопедий, словарей, справочников с выписыванием толкований в тетрадь. Обозначение вопросов, терминов, материала, которые вызывают трудности, поиск ответов в рекомендуемой литературе. Если самостоятельно не удается разобраться в материале, необходимо сформулировать вопрос и задать преподавателю на лекции или на практическом занятии. </w:t>
+              <w:t>Написание конспекта лекций: кратко, схематично, последовательно фиксировать основные положения, выводы, формулировки, обобщения; помечать важные мысли, выделять ключевые слова, термины. Проверка терминов, понятий с помощью энциклопедий, словарей, справочников с выписыванием толкований в тетрадь. Обозначение вопросов, терминов, материала, которые вызывают трудности, поиск ответов в рекомендуемой литературе. Если самостоятельно не удается разобраться в материале, необходимо сформулировать вопрос и задать преподавателю на лекции или на практическом занятии.</w:t>
             </w:r>
           </w:p>
         </w:tc>
@@ -29842,7 +29741,7 @@
                 <w:iCs/>
                 <w:shd w:fill="auto" w:val="clear"/>
               </w:rPr>
-              <w:t xml:space="preserve">practTypeПрактические </w:t>
+              <w:t>practTypeПрактические</w:t>
             </w:r>
           </w:p>
           <w:p>
@@ -29889,7 +29788,7 @@
                 <w:iCs/>
                 <w:shd w:fill="auto" w:val="clear"/>
               </w:rPr>
-              <w:t xml:space="preserve">Конспектирование рекомендуемых источников. Работа с конспектом лекций, подготовка ответов к контрольным вопросам, просмотр рекомендуемой литературы. Прослушивание аудио- и видеозаписей по заданной теме, выполнение расчетно-графических заданий, решение задач по алгоритму. </w:t>
+              <w:t>Конспектирование рекомендуемых источников. Работа с конспектом лекций, подготовка ответов к контрольным вопросам, просмотр рекомендуемой литературы. Прослушивание аудио- и видеозаписей по заданной теме, выполнение расчетно-графических заданий, решение задач по алгоритму.</w:t>
             </w:r>
           </w:p>
         </w:tc>
@@ -32825,13 +32724,6 @@
           <w:szCs w:val="20"/>
         </w:rPr>
         <w:t>трока вводится при наличии практической подготовки (объем практической подготовки (количество часов на реализацию дисциплины (модуля) в форме практической подготовки) устанавливается в учебном плане)</w:t>
-      </w:r>
-      <w:r>
-        <w:rPr>
-          <w:sz w:val="28"/>
-          <w:szCs w:val="28"/>
-        </w:rPr>
-        <w:t xml:space="preserve"> </w:t>
       </w:r>
     </w:p>
   </w:footnote>
@@ -34066,7 +33958,6 @@
     <w:name w:val="Символ сноски"/>
     <w:qFormat/>
     <w:rPr>
-      <w:rFonts w:cs="Times New Roman"/>
       <w:vertAlign w:val="superscript"/>
     </w:rPr>
   </w:style>

</xml_diff>

<commit_message>
Fixed 7.2 	-Fixed 7.2 in docx 	-Add practical filter in GUI
</commit_message>
<xml_diff>
--- a/examples/RPD.docx
+++ b/examples/RPD.docx
@@ -3569,16 +3569,7 @@
                 <w:szCs w:val="28"/>
                 <w:shd w:fill="auto" w:val="clear"/>
               </w:rPr>
-              <w:t>practForm</w:t>
-            </w:r>
-            <w:r>
-              <w:rPr>
-                <w:color w:val="000000"/>
-                <w:sz w:val="28"/>
-                <w:szCs w:val="28"/>
-                <w:shd w:fill="auto" w:val="clear"/>
-              </w:rPr>
-              <w:t>в том числе в форме практической подготовки</w:t>
+              <w:t>practFormв том числе в форме практической подготовки</w:t>
             </w:r>
           </w:p>
         </w:tc>
@@ -5165,16 +5156,7 @@
                 <w:szCs w:val="28"/>
                 <w:shd w:fill="auto" w:val="clear"/>
               </w:rPr>
-              <w:t>practForm</w:t>
-            </w:r>
-            <w:r>
-              <w:rPr>
-                <w:color w:val="000000"/>
-                <w:sz w:val="28"/>
-                <w:szCs w:val="28"/>
-                <w:shd w:fill="auto" w:val="clear"/>
-              </w:rPr>
-              <w:t>в том числе в форме практической подготовки</w:t>
+              <w:t>practFormв том числе в форме практической подготовки</w:t>
             </w:r>
           </w:p>
         </w:tc>
@@ -7183,16 +7165,7 @@
                 <w:szCs w:val="28"/>
                 <w:shd w:fill="auto" w:val="clear"/>
               </w:rPr>
-              <w:t>practForm</w:t>
-            </w:r>
-            <w:r>
-              <w:rPr>
-                <w:color w:val="000000"/>
-                <w:sz w:val="28"/>
-                <w:szCs w:val="28"/>
-                <w:shd w:fill="auto" w:val="clear"/>
-              </w:rPr>
-              <w:t>в том числе в форме практической подготовки</w:t>
+              <w:t>practFormв том числе в форме практической подготовки</w:t>
             </w:r>
           </w:p>
         </w:tc>
@@ -9615,16 +9588,7 @@
                 <w:szCs w:val="28"/>
                 <w:shd w:fill="auto" w:val="clear"/>
               </w:rPr>
-              <w:t>practForm</w:t>
-            </w:r>
-            <w:r>
-              <w:rPr>
-                <w:color w:val="000000"/>
-                <w:sz w:val="28"/>
-                <w:szCs w:val="28"/>
-                <w:shd w:fill="auto" w:val="clear"/>
-              </w:rPr>
-              <w:t>в том числе в форме практической подготовки</w:t>
+              <w:t>practFormв том числе в форме практической подготовки</w:t>
             </w:r>
           </w:p>
         </w:tc>
@@ -11831,16 +11795,7 @@
                 <w:szCs w:val="28"/>
                 <w:shd w:fill="auto" w:val="clear"/>
               </w:rPr>
-              <w:t>practForm</w:t>
-            </w:r>
-            <w:r>
-              <w:rPr>
-                <w:color w:val="000000"/>
-                <w:sz w:val="28"/>
-                <w:szCs w:val="28"/>
-                <w:shd w:fill="auto" w:val="clear"/>
-              </w:rPr>
-              <w:t>в том числе в форме практической подготовки</w:t>
+              <w:t>practFormв том числе в форме практической подготовки</w:t>
             </w:r>
           </w:p>
         </w:tc>
@@ -13427,16 +13382,7 @@
                 <w:szCs w:val="28"/>
                 <w:shd w:fill="auto" w:val="clear"/>
               </w:rPr>
-              <w:t>practForm</w:t>
-            </w:r>
-            <w:r>
-              <w:rPr>
-                <w:color w:val="000000"/>
-                <w:sz w:val="28"/>
-                <w:szCs w:val="28"/>
-                <w:shd w:fill="auto" w:val="clear"/>
-              </w:rPr>
-              <w:t>в том числе в форме практической подготовки</w:t>
+              <w:t>practFormв том числе в форме практической подготовки</w:t>
             </w:r>
           </w:p>
         </w:tc>
@@ -15445,16 +15391,7 @@
                 <w:szCs w:val="28"/>
                 <w:shd w:fill="auto" w:val="clear"/>
               </w:rPr>
-              <w:t>practForm</w:t>
-            </w:r>
-            <w:r>
-              <w:rPr>
-                <w:color w:val="000000"/>
-                <w:sz w:val="28"/>
-                <w:szCs w:val="28"/>
-                <w:shd w:fill="auto" w:val="clear"/>
-              </w:rPr>
-              <w:t>в том числе в форме практической подготовки</w:t>
+              <w:t>practFormв том числе в форме практической подготовки</w:t>
             </w:r>
           </w:p>
         </w:tc>
@@ -17877,16 +17814,7 @@
                 <w:szCs w:val="28"/>
                 <w:shd w:fill="auto" w:val="clear"/>
               </w:rPr>
-              <w:t>practForm</w:t>
-            </w:r>
-            <w:r>
-              <w:rPr>
-                <w:color w:val="000000"/>
-                <w:sz w:val="28"/>
-                <w:szCs w:val="28"/>
-                <w:shd w:fill="auto" w:val="clear"/>
-              </w:rPr>
-              <w:t>в том числе в форме практической подготовки</w:t>
+              <w:t>practFormв том числе в форме практической подготовки</w:t>
             </w:r>
           </w:p>
         </w:tc>
@@ -19473,10 +19401,10 @@
         <w:gridCol w:w="1983"/>
         <w:gridCol w:w="3570"/>
         <w:gridCol w:w="693"/>
-        <w:gridCol w:w="738"/>
+        <w:gridCol w:w="739"/>
         <w:gridCol w:w="712"/>
         <w:gridCol w:w="710"/>
-        <w:gridCol w:w="805"/>
+        <w:gridCol w:w="804"/>
       </w:tblGrid>
       <w:tr>
         <w:trPr/>
@@ -19610,7 +19538,7 @@
         </w:tc>
         <w:tc>
           <w:tcPr>
-            <w:tcW w:w="738" w:type="dxa"/>
+            <w:tcW w:w="739" w:type="dxa"/>
             <w:tcBorders>
               <w:top w:val="single" w:sz="4" w:space="0" w:color="000000"/>
               <w:left w:val="single" w:sz="4" w:space="0" w:color="000000"/>
@@ -19700,7 +19628,7 @@
         </w:tc>
         <w:tc>
           <w:tcPr>
-            <w:tcW w:w="805" w:type="dxa"/>
+            <w:tcW w:w="804" w:type="dxa"/>
             <w:tcBorders>
               <w:top w:val="single" w:sz="4" w:space="0" w:color="000000"/>
               <w:left w:val="single" w:sz="4" w:space="0" w:color="000000"/>
@@ -19902,7 +19830,7 @@
         </w:tc>
         <w:tc>
           <w:tcPr>
-            <w:tcW w:w="738" w:type="dxa"/>
+            <w:tcW w:w="739" w:type="dxa"/>
             <w:tcBorders>
               <w:top w:val="single" w:sz="4" w:space="0" w:color="000000"/>
               <w:left w:val="single" w:sz="4" w:space="0" w:color="000000"/>
@@ -20006,7 +19934,7 @@
         </w:tc>
         <w:tc>
           <w:tcPr>
-            <w:tcW w:w="805" w:type="dxa"/>
+            <w:tcW w:w="804" w:type="dxa"/>
             <w:tcBorders>
               <w:top w:val="single" w:sz="4" w:space="0" w:color="000000"/>
               <w:left w:val="single" w:sz="4" w:space="0" w:color="000000"/>
@@ -20198,7 +20126,7 @@
         </w:tc>
         <w:tc>
           <w:tcPr>
-            <w:tcW w:w="738" w:type="dxa"/>
+            <w:tcW w:w="739" w:type="dxa"/>
             <w:tcBorders>
               <w:top w:val="single" w:sz="4" w:space="0" w:color="000000"/>
               <w:left w:val="single" w:sz="4" w:space="0" w:color="000000"/>
@@ -20302,7 +20230,7 @@
         </w:tc>
         <w:tc>
           <w:tcPr>
-            <w:tcW w:w="805" w:type="dxa"/>
+            <w:tcW w:w="804" w:type="dxa"/>
             <w:tcBorders>
               <w:top w:val="single" w:sz="4" w:space="0" w:color="000000"/>
               <w:left w:val="single" w:sz="4" w:space="0" w:color="000000"/>
@@ -20406,7 +20334,7 @@
         </w:tc>
         <w:tc>
           <w:tcPr>
-            <w:tcW w:w="738" w:type="dxa"/>
+            <w:tcW w:w="739" w:type="dxa"/>
             <w:tcBorders>
               <w:top w:val="single" w:sz="4" w:space="0" w:color="000000"/>
               <w:left w:val="single" w:sz="4" w:space="0" w:color="000000"/>
@@ -20514,7 +20442,7 @@
         </w:tc>
         <w:tc>
           <w:tcPr>
-            <w:tcW w:w="805" w:type="dxa"/>
+            <w:tcW w:w="804" w:type="dxa"/>
             <w:tcBorders>
               <w:top w:val="single" w:sz="4" w:space="0" w:color="000000"/>
               <w:left w:val="single" w:sz="4" w:space="0" w:color="000000"/>
@@ -20612,10 +20540,10 @@
         <w:gridCol w:w="1983"/>
         <w:gridCol w:w="3570"/>
         <w:gridCol w:w="693"/>
-        <w:gridCol w:w="738"/>
+        <w:gridCol w:w="739"/>
         <w:gridCol w:w="712"/>
         <w:gridCol w:w="710"/>
-        <w:gridCol w:w="805"/>
+        <w:gridCol w:w="804"/>
       </w:tblGrid>
       <w:tr>
         <w:trPr/>
@@ -20749,7 +20677,7 @@
         </w:tc>
         <w:tc>
           <w:tcPr>
-            <w:tcW w:w="738" w:type="dxa"/>
+            <w:tcW w:w="739" w:type="dxa"/>
             <w:tcBorders>
               <w:top w:val="single" w:sz="4" w:space="0" w:color="000000"/>
               <w:left w:val="single" w:sz="4" w:space="0" w:color="000000"/>
@@ -20839,7 +20767,7 @@
         </w:tc>
         <w:tc>
           <w:tcPr>
-            <w:tcW w:w="805" w:type="dxa"/>
+            <w:tcW w:w="804" w:type="dxa"/>
             <w:tcBorders>
               <w:top w:val="single" w:sz="4" w:space="0" w:color="000000"/>
               <w:left w:val="single" w:sz="4" w:space="0" w:color="000000"/>
@@ -21003,7 +20931,7 @@
         </w:tc>
         <w:tc>
           <w:tcPr>
-            <w:tcW w:w="738" w:type="dxa"/>
+            <w:tcW w:w="739" w:type="dxa"/>
             <w:tcBorders>
               <w:top w:val="single" w:sz="4" w:space="0" w:color="000000"/>
               <w:left w:val="single" w:sz="4" w:space="0" w:color="000000"/>
@@ -21102,7 +21030,7 @@
         </w:tc>
         <w:tc>
           <w:tcPr>
-            <w:tcW w:w="805" w:type="dxa"/>
+            <w:tcW w:w="804" w:type="dxa"/>
             <w:tcBorders>
               <w:top w:val="single" w:sz="4" w:space="0" w:color="000000"/>
               <w:left w:val="single" w:sz="4" w:space="0" w:color="000000"/>
@@ -21280,7 +21208,7 @@
         </w:tc>
         <w:tc>
           <w:tcPr>
-            <w:tcW w:w="738" w:type="dxa"/>
+            <w:tcW w:w="739" w:type="dxa"/>
             <w:tcBorders>
               <w:top w:val="single" w:sz="4" w:space="0" w:color="000000"/>
               <w:left w:val="single" w:sz="4" w:space="0" w:color="000000"/>
@@ -21379,7 +21307,7 @@
         </w:tc>
         <w:tc>
           <w:tcPr>
-            <w:tcW w:w="805" w:type="dxa"/>
+            <w:tcW w:w="804" w:type="dxa"/>
             <w:tcBorders>
               <w:top w:val="single" w:sz="4" w:space="0" w:color="000000"/>
               <w:left w:val="single" w:sz="4" w:space="0" w:color="000000"/>
@@ -21483,7 +21411,7 @@
         </w:tc>
         <w:tc>
           <w:tcPr>
-            <w:tcW w:w="738" w:type="dxa"/>
+            <w:tcW w:w="739" w:type="dxa"/>
             <w:tcBorders>
               <w:top w:val="single" w:sz="4" w:space="0" w:color="000000"/>
               <w:left w:val="single" w:sz="4" w:space="0" w:color="000000"/>
@@ -21591,7 +21519,7 @@
         </w:tc>
         <w:tc>
           <w:tcPr>
-            <w:tcW w:w="805" w:type="dxa"/>
+            <w:tcW w:w="804" w:type="dxa"/>
             <w:tcBorders>
               <w:top w:val="single" w:sz="4" w:space="0" w:color="000000"/>
               <w:left w:val="single" w:sz="4" w:space="0" w:color="000000"/>
@@ -25176,8 +25104,8 @@
         </w:tblCellMar>
       </w:tblPr>
       <w:tblGrid>
-        <w:gridCol w:w="1095"/>
-        <w:gridCol w:w="2024"/>
+        <w:gridCol w:w="1094"/>
+        <w:gridCol w:w="2025"/>
         <w:gridCol w:w="917"/>
         <w:gridCol w:w="1487"/>
         <w:gridCol w:w="1558"/>
@@ -25188,7 +25116,7 @@
         <w:trPr/>
         <w:tc>
           <w:tcPr>
-            <w:tcW w:w="1095" w:type="dxa"/>
+            <w:tcW w:w="1094" w:type="dxa"/>
             <w:tcBorders>
               <w:top w:val="single" w:sz="4" w:space="0" w:color="000000"/>
               <w:left w:val="single" w:sz="4" w:space="0" w:color="000000"/>
@@ -25220,7 +25148,7 @@
         </w:tc>
         <w:tc>
           <w:tcPr>
-            <w:tcW w:w="2024" w:type="dxa"/>
+            <w:tcW w:w="2025" w:type="dxa"/>
             <w:tcBorders>
               <w:top w:val="single" w:sz="4" w:space="0" w:color="000000"/>
               <w:left w:val="single" w:sz="4" w:space="0" w:color="000000"/>
@@ -25459,7 +25387,7 @@
         </w:trPr>
         <w:tc>
           <w:tcPr>
-            <w:tcW w:w="1095" w:type="dxa"/>
+            <w:tcW w:w="1094" w:type="dxa"/>
             <w:vMerge w:val="restart"/>
             <w:tcBorders>
               <w:top w:val="single" w:sz="4" w:space="0" w:color="000000"/>
@@ -25497,7 +25425,7 @@
         </w:tc>
         <w:tc>
           <w:tcPr>
-            <w:tcW w:w="2024" w:type="dxa"/>
+            <w:tcW w:w="2025" w:type="dxa"/>
             <w:tcBorders>
               <w:top w:val="single" w:sz="4" w:space="0" w:color="000000"/>
               <w:left w:val="single" w:sz="4" w:space="0" w:color="000000"/>
@@ -25721,7 +25649,7 @@
         <w:trPr/>
         <w:tc>
           <w:tcPr>
-            <w:tcW w:w="1095" w:type="dxa"/>
+            <w:tcW w:w="1094" w:type="dxa"/>
             <w:vMerge w:val="continue"/>
             <w:tcBorders>
               <w:top w:val="single" w:sz="4" w:space="0" w:color="000000"/>
@@ -25759,7 +25687,7 @@
         </w:tc>
         <w:tc>
           <w:tcPr>
-            <w:tcW w:w="2024" w:type="dxa"/>
+            <w:tcW w:w="2025" w:type="dxa"/>
             <w:tcBorders>
               <w:top w:val="single" w:sz="4" w:space="0" w:color="000000"/>
               <w:left w:val="single" w:sz="4" w:space="0" w:color="000000"/>
@@ -25961,7 +25889,7 @@
         </w:trPr>
         <w:tc>
           <w:tcPr>
-            <w:tcW w:w="1095" w:type="dxa"/>
+            <w:tcW w:w="1094" w:type="dxa"/>
             <w:vMerge w:val="continue"/>
             <w:tcBorders>
               <w:top w:val="single" w:sz="4" w:space="0" w:color="000000"/>
@@ -25999,7 +25927,7 @@
         </w:tc>
         <w:tc>
           <w:tcPr>
-            <w:tcW w:w="2024" w:type="dxa"/>
+            <w:tcW w:w="2025" w:type="dxa"/>
             <w:tcBorders>
               <w:top w:val="single" w:sz="4" w:space="0" w:color="000000"/>
               <w:left w:val="single" w:sz="4" w:space="0" w:color="000000"/>
@@ -26201,7 +26129,7 @@
         </w:trPr>
         <w:tc>
           <w:tcPr>
-            <w:tcW w:w="1095" w:type="dxa"/>
+            <w:tcW w:w="1094" w:type="dxa"/>
             <w:vMerge w:val="restart"/>
             <w:tcBorders>
               <w:top w:val="single" w:sz="4" w:space="0" w:color="000000"/>
@@ -26239,7 +26167,7 @@
         </w:tc>
         <w:tc>
           <w:tcPr>
-            <w:tcW w:w="2024" w:type="dxa"/>
+            <w:tcW w:w="2025" w:type="dxa"/>
             <w:tcBorders>
               <w:top w:val="single" w:sz="4" w:space="0" w:color="000000"/>
               <w:left w:val="single" w:sz="4" w:space="0" w:color="000000"/>
@@ -26441,7 +26369,7 @@
         </w:trPr>
         <w:tc>
           <w:tcPr>
-            <w:tcW w:w="1095" w:type="dxa"/>
+            <w:tcW w:w="1094" w:type="dxa"/>
             <w:vMerge w:val="continue"/>
             <w:tcBorders>
               <w:top w:val="single" w:sz="4" w:space="0" w:color="000000"/>
@@ -26479,7 +26407,7 @@
         </w:tc>
         <w:tc>
           <w:tcPr>
-            <w:tcW w:w="2024" w:type="dxa"/>
+            <w:tcW w:w="2025" w:type="dxa"/>
             <w:tcBorders>
               <w:top w:val="single" w:sz="4" w:space="0" w:color="000000"/>
               <w:left w:val="single" w:sz="4" w:space="0" w:color="000000"/>
@@ -26681,7 +26609,7 @@
         </w:trPr>
         <w:tc>
           <w:tcPr>
-            <w:tcW w:w="1095" w:type="dxa"/>
+            <w:tcW w:w="1094" w:type="dxa"/>
             <w:vMerge w:val="continue"/>
             <w:tcBorders>
               <w:top w:val="single" w:sz="4" w:space="0" w:color="000000"/>
@@ -26719,7 +26647,7 @@
         </w:tc>
         <w:tc>
           <w:tcPr>
-            <w:tcW w:w="2024" w:type="dxa"/>
+            <w:tcW w:w="2025" w:type="dxa"/>
             <w:tcBorders>
               <w:top w:val="single" w:sz="4" w:space="0" w:color="000000"/>
               <w:left w:val="single" w:sz="4" w:space="0" w:color="000000"/>
@@ -26921,7 +26849,7 @@
         </w:trPr>
         <w:tc>
           <w:tcPr>
-            <w:tcW w:w="1095" w:type="dxa"/>
+            <w:tcW w:w="1094" w:type="dxa"/>
             <w:vMerge w:val="restart"/>
             <w:tcBorders>
               <w:top w:val="single" w:sz="4" w:space="0" w:color="000000"/>
@@ -26959,7 +26887,7 @@
         </w:tc>
         <w:tc>
           <w:tcPr>
-            <w:tcW w:w="2024" w:type="dxa"/>
+            <w:tcW w:w="2025" w:type="dxa"/>
             <w:tcBorders>
               <w:top w:val="single" w:sz="4" w:space="0" w:color="000000"/>
               <w:left w:val="single" w:sz="4" w:space="0" w:color="000000"/>
@@ -27161,7 +27089,7 @@
         </w:trPr>
         <w:tc>
           <w:tcPr>
-            <w:tcW w:w="1095" w:type="dxa"/>
+            <w:tcW w:w="1094" w:type="dxa"/>
             <w:vMerge w:val="continue"/>
             <w:tcBorders>
               <w:top w:val="single" w:sz="4" w:space="0" w:color="000000"/>
@@ -27199,7 +27127,7 @@
         </w:tc>
         <w:tc>
           <w:tcPr>
-            <w:tcW w:w="2024" w:type="dxa"/>
+            <w:tcW w:w="2025" w:type="dxa"/>
             <w:tcBorders>
               <w:top w:val="single" w:sz="4" w:space="0" w:color="000000"/>
               <w:left w:val="single" w:sz="4" w:space="0" w:color="000000"/>
@@ -27401,7 +27329,7 @@
         </w:trPr>
         <w:tc>
           <w:tcPr>
-            <w:tcW w:w="1095" w:type="dxa"/>
+            <w:tcW w:w="1094" w:type="dxa"/>
             <w:vMerge w:val="continue"/>
             <w:tcBorders>
               <w:top w:val="single" w:sz="4" w:space="0" w:color="000000"/>
@@ -27439,7 +27367,7 @@
         </w:tc>
         <w:tc>
           <w:tcPr>
-            <w:tcW w:w="2024" w:type="dxa"/>
+            <w:tcW w:w="2025" w:type="dxa"/>
             <w:tcBorders>
               <w:top w:val="single" w:sz="4" w:space="0" w:color="000000"/>
               <w:left w:val="single" w:sz="4" w:space="0" w:color="000000"/>
@@ -27641,7 +27569,7 @@
         </w:trPr>
         <w:tc>
           <w:tcPr>
-            <w:tcW w:w="1095" w:type="dxa"/>
+            <w:tcW w:w="1094" w:type="dxa"/>
             <w:vMerge w:val="restart"/>
             <w:tcBorders>
               <w:left w:val="single" w:sz="4" w:space="0" w:color="000000"/>
@@ -27679,7 +27607,7 @@
         </w:tc>
         <w:tc>
           <w:tcPr>
-            <w:tcW w:w="2024" w:type="dxa"/>
+            <w:tcW w:w="2025" w:type="dxa"/>
             <w:tcBorders>
               <w:left w:val="single" w:sz="4" w:space="0" w:color="000000"/>
               <w:bottom w:val="single" w:sz="4" w:space="0" w:color="000000"/>
@@ -27875,7 +27803,7 @@
         </w:trPr>
         <w:tc>
           <w:tcPr>
-            <w:tcW w:w="1095" w:type="dxa"/>
+            <w:tcW w:w="1094" w:type="dxa"/>
             <w:vMerge w:val="continue"/>
             <w:tcBorders>
               <w:left w:val="single" w:sz="4" w:space="0" w:color="000000"/>
@@ -27910,7 +27838,7 @@
         </w:tc>
         <w:tc>
           <w:tcPr>
-            <w:tcW w:w="2024" w:type="dxa"/>
+            <w:tcW w:w="2025" w:type="dxa"/>
             <w:tcBorders>
               <w:left w:val="single" w:sz="4" w:space="0" w:color="000000"/>
               <w:bottom w:val="single" w:sz="4" w:space="0" w:color="000000"/>
@@ -28106,7 +28034,7 @@
         </w:trPr>
         <w:tc>
           <w:tcPr>
-            <w:tcW w:w="1095" w:type="dxa"/>
+            <w:tcW w:w="1094" w:type="dxa"/>
             <w:vMerge w:val="continue"/>
             <w:tcBorders>
               <w:left w:val="single" w:sz="4" w:space="0" w:color="000000"/>
@@ -28141,7 +28069,7 @@
         </w:tc>
         <w:tc>
           <w:tcPr>
-            <w:tcW w:w="2024" w:type="dxa"/>
+            <w:tcW w:w="2025" w:type="dxa"/>
             <w:tcBorders>
               <w:left w:val="single" w:sz="4" w:space="0" w:color="000000"/>
               <w:bottom w:val="single" w:sz="4" w:space="0" w:color="000000"/>
@@ -28516,7 +28444,7 @@
           <w:szCs w:val="28"/>
           <w:shd w:fill="auto" w:val="clear"/>
         </w:rPr>
-        <w:t>7.2.4 Примерный перечень вопросов для подготовки к зачету**</w:t>
+        <w:t>7.2.4 Примерный перечень вопросов для подготовки к зачету</w:t>
       </w:r>
     </w:p>
     <w:p>
@@ -28525,18 +28453,20 @@
         <w:ind w:firstLine="690" w:left="19" w:right="58"/>
         <w:jc w:val="both"/>
         <w:rPr>
-          <w:highlight w:val="none"/>
-          <w:shd w:fill="auto" w:val="clear"/>
+          <w:i w:val="false"/>
+          <w:i w:val="false"/>
+          <w:iCs w:val="false"/>
         </w:rPr>
       </w:pPr>
       <w:r>
         <w:rPr>
-          <w:i/>
+          <w:i w:val="false"/>
+          <w:iCs w:val="false"/>
           <w:sz w:val="28"/>
           <w:szCs w:val="28"/>
           <w:shd w:fill="auto" w:val="clear"/>
         </w:rPr>
-        <w:t>(если предусмотрен учебным планом)</w:t>
+        <w:t>ZachetНе предусмотрено учебным планом</w:t>
       </w:r>
     </w:p>
     <w:p>
@@ -28556,7 +28486,7 @@
           <w:szCs w:val="28"/>
           <w:shd w:fill="auto" w:val="clear"/>
         </w:rPr>
-        <w:t>7.2.5 Примерный перечень вопросов для подготовки к экзамену**</w:t>
+        <w:t>7.2.5 Примерный перечень вопросов для подготовки к экзамену</w:t>
       </w:r>
     </w:p>
     <w:p>
@@ -28565,38 +28495,20 @@
         <w:ind w:firstLine="690" w:left="19" w:right="58"/>
         <w:jc w:val="both"/>
         <w:rPr>
-          <w:highlight w:val="none"/>
-          <w:shd w:fill="auto" w:val="clear"/>
+          <w:i w:val="false"/>
+          <w:i w:val="false"/>
+          <w:iCs w:val="false"/>
         </w:rPr>
       </w:pPr>
       <w:r>
         <w:rPr>
-          <w:i/>
+          <w:i w:val="false"/>
+          <w:iCs w:val="false"/>
           <w:sz w:val="28"/>
           <w:szCs w:val="28"/>
           <w:shd w:fill="auto" w:val="clear"/>
         </w:rPr>
-        <w:t>(если предусмотрен учебным планом)</w:t>
-      </w:r>
-    </w:p>
-    <w:p>
-      <w:pPr>
-        <w:pStyle w:val="Normal"/>
-        <w:ind w:firstLine="690" w:left="19" w:right="58"/>
-        <w:jc w:val="both"/>
-        <w:rPr>
-          <w:highlight w:val="none"/>
-          <w:shd w:fill="auto" w:val="clear"/>
-        </w:rPr>
-      </w:pPr>
-      <w:r>
-        <w:rPr>
-          <w:i/>
-          <w:sz w:val="20"/>
-          <w:szCs w:val="20"/>
-          <w:shd w:fill="auto" w:val="clear"/>
-        </w:rPr>
-        <w:t>** если форма контроля не предусмотрена учебным планом, раздел не удаляется, добавляется текст «Не предусмотрено учебным планом»</w:t>
+        <w:t>ExamНе предусмотрено учебным планом</w:t>
       </w:r>
     </w:p>
     <w:p>

</xml_diff>